<commit_message>
addition of Club Admin role to documentation
</commit_message>
<xml_diff>
--- a/documentation/IdeationReport-MatchAware.docx
+++ b/documentation/IdeationReport-MatchAware.docx
@@ -16,11 +16,593 @@
         </w:rPr>
         <w:t>MatchAware</w:t>
       </w:r>
+    </w:p>
+    <w:p>
+      <w:pPr>
+        <w:pStyle w:val="Heading1"/>
+        <w:rPr>
+          <w:sz w:val="48"/>
+          <w:szCs w:val="48"/>
+        </w:rPr>
+      </w:pPr>
+      <w:r>
+        <w:rPr>
+          <w:sz w:val="48"/>
+          <w:szCs w:val="48"/>
+        </w:rPr>
+        <w:t>Introduction</w:t>
+      </w:r>
+    </w:p>
+    <w:p>
+      <w:r>
+        <w:t xml:space="preserve">Field </w:t>
+      </w:r>
+      <w:r>
+        <w:t xml:space="preserve">and facility </w:t>
+      </w:r>
+      <w:r>
+        <w:t xml:space="preserve">scheduling </w:t>
+      </w:r>
+      <w:r>
+        <w:t>for any sports club of non-trivial size is one of the most complicated, monotonous, and error prone areas of youth sports management.</w:t>
+      </w:r>
+    </w:p>
+    <w:p>
+      <w:r>
+        <w:t>It is typical for any sports club to have dozens of teams or more, often playing in a range of different leagues.  Scheduling the club’s limited field space for league games, tournament games, team practices, training organization sessions, camps, clinics, scrimmages</w:t>
+      </w:r>
+      <w:r>
+        <w:t xml:space="preserve">, </w:t>
+      </w:r>
+      <w:r>
+        <w:t>tryouts, and</w:t>
+      </w:r>
+      <w:r>
+        <w:t xml:space="preserve"> beyond is a daunting task.  Communication of schedules to coaches, players, game officials and parents in a timely fashion </w:t>
+      </w:r>
+      <w:r>
+        <w:t>is critical to the success of any youth sports organization.</w:t>
+      </w:r>
+    </w:p>
+    <w:p>
+      <w:r>
+        <w:t>Rainouts or other weather cancellations have been known to throw the delicate balance of field scheduling into chaotic disarray, especially when every individual leag</w:t>
+      </w:r>
+      <w:r>
+        <w:t>ue may have different rescheduling</w:t>
+      </w:r>
+      <w:r>
+        <w:t xml:space="preserve"> policies and timelines that must be met.</w:t>
+      </w:r>
+    </w:p>
+    <w:p>
+      <w:r>
+        <w:t>Having one easy to use and powerful tool that provides accurate and error free facility scheduling, communication, game official assignment, and efficient game change request handling would greatly simplify the work of any youth sports organization.  Such a tool would enable the organization to save time, money, and prevent headaches for a largely volunteer work force.</w:t>
+      </w:r>
+    </w:p>
+    <w:p/>
+    <w:p/>
+    <w:p>
+      <w:pPr>
+        <w:pStyle w:val="Heading1"/>
+        <w:rPr>
+          <w:sz w:val="48"/>
+          <w:szCs w:val="48"/>
+        </w:rPr>
+      </w:pPr>
+      <w:r>
+        <w:rPr>
+          <w:sz w:val="48"/>
+          <w:szCs w:val="48"/>
+        </w:rPr>
+        <w:t>Expected List of Features</w:t>
+      </w:r>
+    </w:p>
+    <w:p>
+      <w:pPr>
+        <w:pStyle w:val="ListParagraph"/>
+        <w:numPr>
+          <w:ilvl w:val="0"/>
+          <w:numId w:val="1"/>
+        </w:numPr>
+      </w:pPr>
+      <w:r>
+        <w:rPr>
+          <w:b/>
+        </w:rPr>
+        <w:t>Focus on ease of use</w:t>
+      </w:r>
+      <w:r>
+        <w:t xml:space="preserve"> – most youth sports organizations are largely staffed by volunteers who are already giving much of their personal time.  Learning </w:t>
+      </w:r>
+      <w:r>
+        <w:t xml:space="preserve">and working with </w:t>
+      </w:r>
+      <w:r>
+        <w:t xml:space="preserve">a difficult </w:t>
+      </w:r>
+      <w:r>
+        <w:t>toolset should</w:t>
+      </w:r>
+      <w:r>
+        <w:t xml:space="preserve"> not take up more of their time.</w:t>
+      </w:r>
+    </w:p>
+    <w:p>
+      <w:pPr>
+        <w:pStyle w:val="ListParagraph"/>
+        <w:numPr>
+          <w:ilvl w:val="0"/>
+          <w:numId w:val="1"/>
+        </w:numPr>
+      </w:pPr>
+      <w:r>
+        <w:rPr>
+          <w:b/>
+        </w:rPr>
+        <w:t>Club Administrator Interface</w:t>
+      </w:r>
+    </w:p>
+    <w:p>
+      <w:pPr>
+        <w:pStyle w:val="ListParagraph"/>
+        <w:numPr>
+          <w:ilvl w:val="1"/>
+          <w:numId w:val="1"/>
+        </w:numPr>
+      </w:pPr>
+      <w:r>
+        <w:t>Invite users to roles.</w:t>
+      </w:r>
+    </w:p>
+    <w:p>
+      <w:pPr>
+        <w:pStyle w:val="ListParagraph"/>
+        <w:numPr>
+          <w:ilvl w:val="1"/>
+          <w:numId w:val="1"/>
+        </w:numPr>
+      </w:pPr>
+      <w:r>
+        <w:t>Approve access requests.</w:t>
+      </w:r>
       <w:bookmarkStart w:id="0" w:name="_GoBack"/>
       <w:bookmarkEnd w:id="0"/>
     </w:p>
     <w:p>
       <w:pPr>
+        <w:pStyle w:val="ListParagraph"/>
+        <w:numPr>
+          <w:ilvl w:val="1"/>
+          <w:numId w:val="1"/>
+        </w:numPr>
+      </w:pPr>
+      <w:r>
+        <w:t>Full access to all other administration roles.</w:t>
+      </w:r>
+    </w:p>
+    <w:p>
+      <w:pPr>
+        <w:pStyle w:val="ListParagraph"/>
+        <w:numPr>
+          <w:ilvl w:val="0"/>
+          <w:numId w:val="1"/>
+        </w:numPr>
+      </w:pPr>
+      <w:r>
+        <w:rPr>
+          <w:b/>
+        </w:rPr>
+        <w:t>Field Administrator Interface</w:t>
+      </w:r>
+      <w:r>
+        <w:t xml:space="preserve"> </w:t>
+      </w:r>
+    </w:p>
+    <w:p>
+      <w:pPr>
+        <w:pStyle w:val="ListParagraph"/>
+        <w:numPr>
+          <w:ilvl w:val="1"/>
+          <w:numId w:val="1"/>
+        </w:numPr>
+      </w:pPr>
+      <w:r>
+        <w:t>provides functionality to add or import teams, coaches, leagues, training organizations, fields, and facilities.</w:t>
+      </w:r>
+    </w:p>
+    <w:p>
+      <w:pPr>
+        <w:pStyle w:val="ListParagraph"/>
+        <w:numPr>
+          <w:ilvl w:val="1"/>
+          <w:numId w:val="1"/>
+        </w:numPr>
+      </w:pPr>
+      <w:r>
+        <w:t>setup for default game types, durations</w:t>
+      </w:r>
+      <w:r>
+        <w:t>, league rescheduling ti</w:t>
+      </w:r>
+      <w:r>
+        <w:t>melines, field criteria (lights/ hours of operation/</w:t>
+      </w:r>
+      <w:r>
+        <w:t>field dimensions)</w:t>
+      </w:r>
+    </w:p>
+    <w:p>
+      <w:pPr>
+        <w:pStyle w:val="ListParagraph"/>
+        <w:numPr>
+          <w:ilvl w:val="1"/>
+          <w:numId w:val="1"/>
+        </w:numPr>
+      </w:pPr>
+      <w:r>
+        <w:t>add</w:t>
+      </w:r>
+      <w:r>
+        <w:t>/</w:t>
+      </w:r>
+      <w:r>
+        <w:t>import games</w:t>
+      </w:r>
+      <w:r>
+        <w:t>, assign fields and times</w:t>
+      </w:r>
+      <w:r>
+        <w:t>, in an easy to understand visual display.</w:t>
+      </w:r>
+    </w:p>
+    <w:p>
+      <w:pPr>
+        <w:pStyle w:val="ListParagraph"/>
+        <w:numPr>
+          <w:ilvl w:val="1"/>
+          <w:numId w:val="1"/>
+        </w:numPr>
+      </w:pPr>
+      <w:r>
+        <w:t>automatic notification to</w:t>
+      </w:r>
+      <w:r>
+        <w:t xml:space="preserve"> referee coordinator to assign game officials to scheduled games.</w:t>
+      </w:r>
+    </w:p>
+    <w:p>
+      <w:pPr>
+        <w:pStyle w:val="ListParagraph"/>
+        <w:numPr>
+          <w:ilvl w:val="1"/>
+          <w:numId w:val="1"/>
+        </w:numPr>
+      </w:pPr>
+      <w:r>
+        <w:t>handle notifications of game change requests</w:t>
+      </w:r>
+      <w:r>
+        <w:t>.</w:t>
+      </w:r>
+    </w:p>
+    <w:p>
+      <w:pPr>
+        <w:pStyle w:val="ListParagraph"/>
+        <w:numPr>
+          <w:ilvl w:val="1"/>
+          <w:numId w:val="1"/>
+        </w:numPr>
+      </w:pPr>
+      <w:r>
+        <w:lastRenderedPageBreak/>
+        <w:t>close fields for weather conditions or other reasons, initiating automatic notifications to teams affected and referee coordinator.</w:t>
+      </w:r>
+    </w:p>
+    <w:p>
+      <w:pPr>
+        <w:pStyle w:val="ListParagraph"/>
+        <w:numPr>
+          <w:ilvl w:val="0"/>
+          <w:numId w:val="1"/>
+        </w:numPr>
+        <w:rPr>
+          <w:b/>
+        </w:rPr>
+      </w:pPr>
+      <w:r>
+        <w:rPr>
+          <w:b/>
+        </w:rPr>
+        <w:t>Referee Coordinator Interface</w:t>
+      </w:r>
+    </w:p>
+    <w:p>
+      <w:pPr>
+        <w:pStyle w:val="ListParagraph"/>
+        <w:numPr>
+          <w:ilvl w:val="1"/>
+          <w:numId w:val="1"/>
+        </w:numPr>
+      </w:pPr>
+      <w:r>
+        <w:t>add or import referees</w:t>
+      </w:r>
+    </w:p>
+    <w:p>
+      <w:pPr>
+        <w:pStyle w:val="ListParagraph"/>
+        <w:numPr>
+          <w:ilvl w:val="1"/>
+          <w:numId w:val="1"/>
+        </w:numPr>
+      </w:pPr>
+      <w:r>
+        <w:t>receive notification of scheduled games and apply referees to games, initiating automatic notifications to selected referees and field administrator.</w:t>
+      </w:r>
+    </w:p>
+    <w:p>
+      <w:pPr>
+        <w:pStyle w:val="ListParagraph"/>
+        <w:numPr>
+          <w:ilvl w:val="1"/>
+          <w:numId w:val="1"/>
+        </w:numPr>
+      </w:pPr>
+      <w:r>
+        <w:t>submit game change request to field administrator (referees cannot cover game at that field)</w:t>
+      </w:r>
+    </w:p>
+    <w:p>
+      <w:pPr>
+        <w:pStyle w:val="ListParagraph"/>
+        <w:numPr>
+          <w:ilvl w:val="1"/>
+          <w:numId w:val="1"/>
+        </w:numPr>
+      </w:pPr>
+      <w:r>
+        <w:t xml:space="preserve">receive notification of, and review any assignment collisions (i.e., assignment of same referee in back to back games at different facility locations </w:t>
+      </w:r>
+      <w:r>
+        <w:t xml:space="preserve">that </w:t>
+      </w:r>
+      <w:r>
+        <w:t>does not provide suitable travel time)</w:t>
+      </w:r>
+    </w:p>
+    <w:p>
+      <w:pPr>
+        <w:pStyle w:val="ListParagraph"/>
+        <w:numPr>
+          <w:ilvl w:val="0"/>
+          <w:numId w:val="1"/>
+        </w:numPr>
+      </w:pPr>
+      <w:r>
+        <w:rPr>
+          <w:b/>
+        </w:rPr>
+        <w:t>Training Administrator</w:t>
+      </w:r>
+    </w:p>
+    <w:p>
+      <w:pPr>
+        <w:pStyle w:val="ListParagraph"/>
+        <w:numPr>
+          <w:ilvl w:val="1"/>
+          <w:numId w:val="1"/>
+        </w:numPr>
+      </w:pPr>
+      <w:r>
+        <w:t>request field slots</w:t>
+      </w:r>
+    </w:p>
+    <w:p>
+      <w:pPr>
+        <w:pStyle w:val="ListParagraph"/>
+        <w:numPr>
+          <w:ilvl w:val="1"/>
+          <w:numId w:val="1"/>
+        </w:numPr>
+      </w:pPr>
+      <w:r>
+        <w:t>receive notification that slots have been accepted</w:t>
+      </w:r>
+    </w:p>
+    <w:p>
+      <w:pPr>
+        <w:pStyle w:val="ListParagraph"/>
+        <w:numPr>
+          <w:ilvl w:val="1"/>
+          <w:numId w:val="1"/>
+        </w:numPr>
+      </w:pPr>
+      <w:r>
+        <w:t>assign individual trainers and teams to given time slots</w:t>
+      </w:r>
+    </w:p>
+    <w:p>
+      <w:pPr>
+        <w:pStyle w:val="ListParagraph"/>
+        <w:numPr>
+          <w:ilvl w:val="0"/>
+          <w:numId w:val="1"/>
+        </w:numPr>
+      </w:pPr>
+      <w:r>
+        <w:rPr>
+          <w:b/>
+        </w:rPr>
+        <w:t>Coach</w:t>
+      </w:r>
+    </w:p>
+    <w:p>
+      <w:pPr>
+        <w:pStyle w:val="ListParagraph"/>
+        <w:numPr>
+          <w:ilvl w:val="1"/>
+          <w:numId w:val="1"/>
+        </w:numPr>
+      </w:pPr>
+      <w:r>
+        <w:t>request practice field slots</w:t>
+      </w:r>
+    </w:p>
+    <w:p>
+      <w:pPr>
+        <w:pStyle w:val="ListParagraph"/>
+        <w:numPr>
+          <w:ilvl w:val="1"/>
+          <w:numId w:val="1"/>
+        </w:numPr>
+      </w:pPr>
+      <w:r>
+        <w:t>view game and training schedule</w:t>
+      </w:r>
+    </w:p>
+    <w:p>
+      <w:pPr>
+        <w:pStyle w:val="ListParagraph"/>
+        <w:numPr>
+          <w:ilvl w:val="1"/>
+          <w:numId w:val="1"/>
+        </w:numPr>
+      </w:pPr>
+      <w:r>
+        <w:t xml:space="preserve">view the overall field schedule and submit three (configurable) dates/times for game change requests (either </w:t>
+      </w:r>
+      <w:r>
+        <w:t>because of</w:t>
+      </w:r>
+      <w:r>
+        <w:t xml:space="preserve"> a weather cancellation or other field closure)</w:t>
+      </w:r>
+    </w:p>
+    <w:p>
+      <w:pPr>
+        <w:pStyle w:val="ListParagraph"/>
+        <w:numPr>
+          <w:ilvl w:val="1"/>
+          <w:numId w:val="1"/>
+        </w:numPr>
+      </w:pPr>
+      <w:r>
+        <w:t>receive notifications of rescheduled events</w:t>
+      </w:r>
+    </w:p>
+    <w:p>
+      <w:pPr>
+        <w:pStyle w:val="ListParagraph"/>
+        <w:numPr>
+          <w:ilvl w:val="1"/>
+          <w:numId w:val="1"/>
+        </w:numPr>
+      </w:pPr>
+      <w:r>
+        <w:t>add/import team roster</w:t>
+      </w:r>
+      <w:r>
+        <w:tab/>
+      </w:r>
+    </w:p>
+    <w:p>
+      <w:pPr>
+        <w:pStyle w:val="ListParagraph"/>
+        <w:numPr>
+          <w:ilvl w:val="0"/>
+          <w:numId w:val="1"/>
+        </w:numPr>
+        <w:rPr>
+          <w:b/>
+        </w:rPr>
+      </w:pPr>
+      <w:r>
+        <w:rPr>
+          <w:b/>
+        </w:rPr>
+        <w:t>Trainer</w:t>
+      </w:r>
+    </w:p>
+    <w:p>
+      <w:pPr>
+        <w:pStyle w:val="ListParagraph"/>
+        <w:numPr>
+          <w:ilvl w:val="1"/>
+          <w:numId w:val="1"/>
+        </w:numPr>
+        <w:rPr>
+          <w:b/>
+        </w:rPr>
+      </w:pPr>
+      <w:r>
+        <w:t>view training schedule</w:t>
+      </w:r>
+    </w:p>
+    <w:p>
+      <w:pPr>
+        <w:pStyle w:val="ListParagraph"/>
+        <w:numPr>
+          <w:ilvl w:val="1"/>
+          <w:numId w:val="1"/>
+        </w:numPr>
+        <w:rPr>
+          <w:b/>
+        </w:rPr>
+      </w:pPr>
+      <w:r>
+        <w:t>receive notifications of training field cancellations or time/location changes</w:t>
+      </w:r>
+    </w:p>
+    <w:p>
+      <w:pPr>
+        <w:pStyle w:val="ListParagraph"/>
+        <w:numPr>
+          <w:ilvl w:val="0"/>
+          <w:numId w:val="1"/>
+        </w:numPr>
+        <w:rPr>
+          <w:b/>
+        </w:rPr>
+      </w:pPr>
+      <w:r>
+        <w:rPr>
+          <w:b/>
+        </w:rPr>
+        <w:t>Parent/Player</w:t>
+      </w:r>
+    </w:p>
+    <w:p>
+      <w:pPr>
+        <w:pStyle w:val="ListParagraph"/>
+        <w:numPr>
+          <w:ilvl w:val="1"/>
+          <w:numId w:val="1"/>
+        </w:numPr>
+        <w:rPr>
+          <w:b/>
+        </w:rPr>
+      </w:pPr>
+      <w:r>
+        <w:t>view game and training schedule</w:t>
+      </w:r>
+    </w:p>
+    <w:p>
+      <w:pPr>
+        <w:pStyle w:val="ListParagraph"/>
+        <w:numPr>
+          <w:ilvl w:val="1"/>
+          <w:numId w:val="1"/>
+        </w:numPr>
+      </w:pPr>
+      <w:r>
+        <w:t>receive notification of cancellations or schedule changes</w:t>
+      </w:r>
+    </w:p>
+    <w:p/>
+    <w:p/>
+    <w:p>
+      <w:pPr>
         <w:pStyle w:val="Heading1"/>
         <w:rPr>
           <w:sz w:val="48"/>
@@ -32,537 +614,6 @@
           <w:sz w:val="48"/>
           <w:szCs w:val="48"/>
         </w:rPr>
-        <w:t>Introduction</w:t>
-      </w:r>
-    </w:p>
-    <w:p>
-      <w:r>
-        <w:t xml:space="preserve">Field </w:t>
-      </w:r>
-      <w:r>
-        <w:t xml:space="preserve">and facility </w:t>
-      </w:r>
-      <w:r>
-        <w:t xml:space="preserve">scheduling </w:t>
-      </w:r>
-      <w:r>
-        <w:t>for any sports club of non-trivial size is one of the most complicated, monotonous, and error prone areas of youth sports management.</w:t>
-      </w:r>
-    </w:p>
-    <w:p>
-      <w:r>
-        <w:t>It is typical for any sports club to have dozens of teams or more, often playing in a range of different leagues.  Scheduling the club’s limited field space for league games, tournament games, team practices, training organization sessions, camps, clinics, scrimmages</w:t>
-      </w:r>
-      <w:r>
-        <w:t xml:space="preserve">, </w:t>
-      </w:r>
-      <w:r>
-        <w:t>tryouts, and</w:t>
-      </w:r>
-      <w:r>
-        <w:t xml:space="preserve"> beyond is a daunting task.  Communication of schedules to coaches, players, game officials and parents in a timely fashion </w:t>
-      </w:r>
-      <w:r>
-        <w:t>is critical to the success of any youth sports organization.</w:t>
-      </w:r>
-    </w:p>
-    <w:p>
-      <w:r>
-        <w:t>Rainouts or other weather cancellations have been known to throw the delicate balance of field scheduling into chaotic disarray, especially when every individual leag</w:t>
-      </w:r>
-      <w:r>
-        <w:t>ue may have different rescheduling</w:t>
-      </w:r>
-      <w:r>
-        <w:t xml:space="preserve"> policies and timelines that must be met.</w:t>
-      </w:r>
-    </w:p>
-    <w:p>
-      <w:r>
-        <w:t>Having one easy to use and powerful tool that provides accurate and error free facility scheduling, communication, game official assignment, and efficient game change request handling would greatly simplify the work of any youth sports organization.  Such a tool would enable the organization to save time, money, and prevent headaches for a largely volunteer work force.</w:t>
-      </w:r>
-    </w:p>
-    <w:p/>
-    <w:p/>
-    <w:p>
-      <w:pPr>
-        <w:pStyle w:val="Heading1"/>
-        <w:rPr>
-          <w:sz w:val="48"/>
-          <w:szCs w:val="48"/>
-        </w:rPr>
-      </w:pPr>
-      <w:r>
-        <w:rPr>
-          <w:sz w:val="48"/>
-          <w:szCs w:val="48"/>
-        </w:rPr>
-        <w:t>Expected List of Features</w:t>
-      </w:r>
-    </w:p>
-    <w:p>
-      <w:pPr>
-        <w:pStyle w:val="ListParagraph"/>
-        <w:numPr>
-          <w:ilvl w:val="0"/>
-          <w:numId w:val="1"/>
-        </w:numPr>
-      </w:pPr>
-      <w:r>
-        <w:rPr>
-          <w:b/>
-        </w:rPr>
-        <w:t>Focus on ease of use</w:t>
-      </w:r>
-      <w:r>
-        <w:t xml:space="preserve"> – most youth sports organizations are largely staffed by volunteers who are already giving much of their personal time.  Learning </w:t>
-      </w:r>
-      <w:r>
-        <w:t xml:space="preserve">and working with </w:t>
-      </w:r>
-      <w:r>
-        <w:t xml:space="preserve">a difficult </w:t>
-      </w:r>
-      <w:r>
-        <w:t>toolset should</w:t>
-      </w:r>
-      <w:r>
-        <w:t xml:space="preserve"> not take up more of their time.</w:t>
-      </w:r>
-    </w:p>
-    <w:p>
-      <w:pPr>
-        <w:pStyle w:val="ListParagraph"/>
-        <w:numPr>
-          <w:ilvl w:val="0"/>
-          <w:numId w:val="1"/>
-        </w:numPr>
-      </w:pPr>
-      <w:r>
-        <w:rPr>
-          <w:b/>
-        </w:rPr>
-        <w:t>Field Administrator Interface</w:t>
-      </w:r>
-      <w:r>
-        <w:t xml:space="preserve"> </w:t>
-      </w:r>
-    </w:p>
-    <w:p>
-      <w:pPr>
-        <w:pStyle w:val="ListParagraph"/>
-        <w:numPr>
-          <w:ilvl w:val="1"/>
-          <w:numId w:val="1"/>
-        </w:numPr>
-      </w:pPr>
-      <w:r>
-        <w:t>provides functionality to add or import teams, coaches, leagues, training organizations, fields, and facilities.</w:t>
-      </w:r>
-    </w:p>
-    <w:p>
-      <w:pPr>
-        <w:pStyle w:val="ListParagraph"/>
-        <w:numPr>
-          <w:ilvl w:val="1"/>
-          <w:numId w:val="1"/>
-        </w:numPr>
-      </w:pPr>
-      <w:r>
-        <w:t>setup for default game types, durations</w:t>
-      </w:r>
-      <w:r>
-        <w:t>, league rescheduling ti</w:t>
-      </w:r>
-      <w:r>
-        <w:t>melines, field criteria (lights/ hours of operation/</w:t>
-      </w:r>
-      <w:r>
-        <w:t>field dimensions)</w:t>
-      </w:r>
-    </w:p>
-    <w:p>
-      <w:pPr>
-        <w:pStyle w:val="ListParagraph"/>
-        <w:numPr>
-          <w:ilvl w:val="1"/>
-          <w:numId w:val="1"/>
-        </w:numPr>
-      </w:pPr>
-      <w:r>
-        <w:t>add</w:t>
-      </w:r>
-      <w:r>
-        <w:t>/</w:t>
-      </w:r>
-      <w:r>
-        <w:t>import games</w:t>
-      </w:r>
-      <w:r>
-        <w:t>, assign fields and times</w:t>
-      </w:r>
-      <w:r>
-        <w:t>, in an easy to understand visual display.</w:t>
-      </w:r>
-    </w:p>
-    <w:p>
-      <w:pPr>
-        <w:pStyle w:val="ListParagraph"/>
-        <w:numPr>
-          <w:ilvl w:val="1"/>
-          <w:numId w:val="1"/>
-        </w:numPr>
-      </w:pPr>
-      <w:r>
-        <w:t>automatic notification to</w:t>
-      </w:r>
-      <w:r>
-        <w:t xml:space="preserve"> referee coordinator to assign game officials to scheduled games.</w:t>
-      </w:r>
-    </w:p>
-    <w:p>
-      <w:pPr>
-        <w:pStyle w:val="ListParagraph"/>
-        <w:numPr>
-          <w:ilvl w:val="1"/>
-          <w:numId w:val="1"/>
-        </w:numPr>
-      </w:pPr>
-      <w:r>
-        <w:t>handle notifications of game change requests</w:t>
-      </w:r>
-      <w:r>
-        <w:t>.</w:t>
-      </w:r>
-    </w:p>
-    <w:p>
-      <w:pPr>
-        <w:pStyle w:val="ListParagraph"/>
-        <w:numPr>
-          <w:ilvl w:val="1"/>
-          <w:numId w:val="1"/>
-        </w:numPr>
-      </w:pPr>
-      <w:r>
-        <w:t>close fields for weather conditions or other reasons, initiating automatic notifications to teams affected and referee coordinator.</w:t>
-      </w:r>
-    </w:p>
-    <w:p>
-      <w:pPr>
-        <w:pStyle w:val="ListParagraph"/>
-        <w:numPr>
-          <w:ilvl w:val="0"/>
-          <w:numId w:val="1"/>
-        </w:numPr>
-        <w:rPr>
-          <w:b/>
-        </w:rPr>
-      </w:pPr>
-      <w:r>
-        <w:rPr>
-          <w:b/>
-        </w:rPr>
-        <w:t>Referee Coordinator Interface</w:t>
-      </w:r>
-    </w:p>
-    <w:p>
-      <w:pPr>
-        <w:pStyle w:val="ListParagraph"/>
-        <w:numPr>
-          <w:ilvl w:val="1"/>
-          <w:numId w:val="1"/>
-        </w:numPr>
-      </w:pPr>
-      <w:r>
-        <w:t>add or import referees</w:t>
-      </w:r>
-    </w:p>
-    <w:p>
-      <w:pPr>
-        <w:pStyle w:val="ListParagraph"/>
-        <w:numPr>
-          <w:ilvl w:val="1"/>
-          <w:numId w:val="1"/>
-        </w:numPr>
-      </w:pPr>
-      <w:r>
-        <w:lastRenderedPageBreak/>
-        <w:t>receive notification of scheduled games and apply referees to games, initiating automatic notifications to selected referees and field administrator.</w:t>
-      </w:r>
-    </w:p>
-    <w:p>
-      <w:pPr>
-        <w:pStyle w:val="ListParagraph"/>
-        <w:numPr>
-          <w:ilvl w:val="1"/>
-          <w:numId w:val="1"/>
-        </w:numPr>
-      </w:pPr>
-      <w:r>
-        <w:t>submit game change request to field administrator (referees cannot cover game at that field)</w:t>
-      </w:r>
-    </w:p>
-    <w:p>
-      <w:pPr>
-        <w:pStyle w:val="ListParagraph"/>
-        <w:numPr>
-          <w:ilvl w:val="1"/>
-          <w:numId w:val="1"/>
-        </w:numPr>
-      </w:pPr>
-      <w:r>
-        <w:t xml:space="preserve">receive notification of, and review any assignment collisions (i.e., assignment of same referee in back to back games at different facility locations </w:t>
-      </w:r>
-      <w:r>
-        <w:t xml:space="preserve">that </w:t>
-      </w:r>
-      <w:r>
-        <w:t>does not provide suitable travel time)</w:t>
-      </w:r>
-    </w:p>
-    <w:p>
-      <w:pPr>
-        <w:pStyle w:val="ListParagraph"/>
-        <w:numPr>
-          <w:ilvl w:val="0"/>
-          <w:numId w:val="1"/>
-        </w:numPr>
-      </w:pPr>
-      <w:r>
-        <w:rPr>
-          <w:b/>
-        </w:rPr>
-        <w:t>Training Administrator</w:t>
-      </w:r>
-    </w:p>
-    <w:p>
-      <w:pPr>
-        <w:pStyle w:val="ListParagraph"/>
-        <w:numPr>
-          <w:ilvl w:val="1"/>
-          <w:numId w:val="1"/>
-        </w:numPr>
-      </w:pPr>
-      <w:r>
-        <w:t>request field slots</w:t>
-      </w:r>
-    </w:p>
-    <w:p>
-      <w:pPr>
-        <w:pStyle w:val="ListParagraph"/>
-        <w:numPr>
-          <w:ilvl w:val="1"/>
-          <w:numId w:val="1"/>
-        </w:numPr>
-      </w:pPr>
-      <w:r>
-        <w:t>receive notification that slots have been accepted</w:t>
-      </w:r>
-    </w:p>
-    <w:p>
-      <w:pPr>
-        <w:pStyle w:val="ListParagraph"/>
-        <w:numPr>
-          <w:ilvl w:val="1"/>
-          <w:numId w:val="1"/>
-        </w:numPr>
-      </w:pPr>
-      <w:r>
-        <w:t>assign individual trainers and teams to given time slots</w:t>
-      </w:r>
-    </w:p>
-    <w:p>
-      <w:pPr>
-        <w:pStyle w:val="ListParagraph"/>
-        <w:numPr>
-          <w:ilvl w:val="0"/>
-          <w:numId w:val="1"/>
-        </w:numPr>
-      </w:pPr>
-      <w:r>
-        <w:rPr>
-          <w:b/>
-        </w:rPr>
-        <w:t>Coach</w:t>
-      </w:r>
-    </w:p>
-    <w:p>
-      <w:pPr>
-        <w:pStyle w:val="ListParagraph"/>
-        <w:numPr>
-          <w:ilvl w:val="1"/>
-          <w:numId w:val="1"/>
-        </w:numPr>
-      </w:pPr>
-      <w:r>
-        <w:t>request practice field slots</w:t>
-      </w:r>
-    </w:p>
-    <w:p>
-      <w:pPr>
-        <w:pStyle w:val="ListParagraph"/>
-        <w:numPr>
-          <w:ilvl w:val="1"/>
-          <w:numId w:val="1"/>
-        </w:numPr>
-      </w:pPr>
-      <w:r>
-        <w:t>view game and training schedule</w:t>
-      </w:r>
-    </w:p>
-    <w:p>
-      <w:pPr>
-        <w:pStyle w:val="ListParagraph"/>
-        <w:numPr>
-          <w:ilvl w:val="1"/>
-          <w:numId w:val="1"/>
-        </w:numPr>
-      </w:pPr>
-      <w:r>
-        <w:t xml:space="preserve">view the overall field schedule and submit three (configurable) dates/times for game change requests (either </w:t>
-      </w:r>
-      <w:r>
-        <w:t>because of</w:t>
-      </w:r>
-      <w:r>
-        <w:t xml:space="preserve"> a weather cancellation or other field closure)</w:t>
-      </w:r>
-    </w:p>
-    <w:p>
-      <w:pPr>
-        <w:pStyle w:val="ListParagraph"/>
-        <w:numPr>
-          <w:ilvl w:val="1"/>
-          <w:numId w:val="1"/>
-        </w:numPr>
-      </w:pPr>
-      <w:r>
-        <w:t>receive notifications of rescheduled events</w:t>
-      </w:r>
-    </w:p>
-    <w:p>
-      <w:pPr>
-        <w:pStyle w:val="ListParagraph"/>
-        <w:numPr>
-          <w:ilvl w:val="1"/>
-          <w:numId w:val="1"/>
-        </w:numPr>
-      </w:pPr>
-      <w:r>
-        <w:t>add/import team roster</w:t>
-      </w:r>
-      <w:r>
-        <w:tab/>
-      </w:r>
-    </w:p>
-    <w:p>
-      <w:pPr>
-        <w:pStyle w:val="ListParagraph"/>
-        <w:numPr>
-          <w:ilvl w:val="0"/>
-          <w:numId w:val="1"/>
-        </w:numPr>
-        <w:rPr>
-          <w:b/>
-        </w:rPr>
-      </w:pPr>
-      <w:r>
-        <w:rPr>
-          <w:b/>
-        </w:rPr>
-        <w:t>Trainer</w:t>
-      </w:r>
-    </w:p>
-    <w:p>
-      <w:pPr>
-        <w:pStyle w:val="ListParagraph"/>
-        <w:numPr>
-          <w:ilvl w:val="1"/>
-          <w:numId w:val="1"/>
-        </w:numPr>
-        <w:rPr>
-          <w:b/>
-        </w:rPr>
-      </w:pPr>
-      <w:r>
-        <w:t>view training schedule</w:t>
-      </w:r>
-    </w:p>
-    <w:p>
-      <w:pPr>
-        <w:pStyle w:val="ListParagraph"/>
-        <w:numPr>
-          <w:ilvl w:val="1"/>
-          <w:numId w:val="1"/>
-        </w:numPr>
-        <w:rPr>
-          <w:b/>
-        </w:rPr>
-      </w:pPr>
-      <w:r>
-        <w:t>receive notifications of training field cancellations or time/location changes</w:t>
-      </w:r>
-    </w:p>
-    <w:p>
-      <w:pPr>
-        <w:pStyle w:val="ListParagraph"/>
-        <w:numPr>
-          <w:ilvl w:val="0"/>
-          <w:numId w:val="1"/>
-        </w:numPr>
-        <w:rPr>
-          <w:b/>
-        </w:rPr>
-      </w:pPr>
-      <w:r>
-        <w:rPr>
-          <w:b/>
-        </w:rPr>
-        <w:t>Parent/Player</w:t>
-      </w:r>
-    </w:p>
-    <w:p>
-      <w:pPr>
-        <w:pStyle w:val="ListParagraph"/>
-        <w:numPr>
-          <w:ilvl w:val="1"/>
-          <w:numId w:val="1"/>
-        </w:numPr>
-        <w:rPr>
-          <w:b/>
-        </w:rPr>
-      </w:pPr>
-      <w:r>
-        <w:t>view game and training schedule</w:t>
-      </w:r>
-    </w:p>
-    <w:p>
-      <w:pPr>
-        <w:pStyle w:val="ListParagraph"/>
-        <w:numPr>
-          <w:ilvl w:val="1"/>
-          <w:numId w:val="1"/>
-        </w:numPr>
-      </w:pPr>
-      <w:r>
-        <w:t>receive notification of cancellations or schedule changes</w:t>
-      </w:r>
-    </w:p>
-    <w:p/>
-    <w:p/>
-    <w:p>
-      <w:pPr>
-        <w:pStyle w:val="Heading1"/>
-        <w:rPr>
-          <w:sz w:val="48"/>
-          <w:szCs w:val="48"/>
-        </w:rPr>
-      </w:pPr>
-      <w:r>
-        <w:rPr>
-          <w:sz w:val="48"/>
-          <w:szCs w:val="48"/>
-        </w:rPr>
         <w:t>Market Survey</w:t>
       </w:r>
     </w:p>
@@ -645,6 +696,7 @@
           <w:b/>
           <w:u w:val="single"/>
         </w:rPr>
+        <w:lastRenderedPageBreak/>
         <w:t>Thapos</w:t>
       </w:r>
       <w:r>
@@ -659,11 +711,7 @@
         <w:t>, or overarching club management focusing on web presence, player registration, and communications</w:t>
       </w:r>
       <w:r>
-        <w:t xml:space="preserve"> </w:t>
-      </w:r>
-      <w:r>
-        <w:lastRenderedPageBreak/>
-        <w:t xml:space="preserve">rather than </w:t>
+        <w:t xml:space="preserve"> rather than </w:t>
       </w:r>
       <w:r>
         <w:t>offering detailed support for a</w:t>
@@ -1818,7 +1866,7 @@
   <a:extraClrSchemeLst/>
   <a:extLst>
     <a:ext uri="{05A4C25C-085E-4340-85A3-A5531E510DB2}">
-      <thm15:themeFamily xmlns:thm15="http://schemas.microsoft.com/office/thememl/2012/main" xmlns="" name="Office Theme" id="{62F939B6-93AF-4DB8-9C6B-D6C7DFDC589F}" vid="{4A3C46E8-61CC-4603-A589-7422A47A8E4A}"/>
+      <thm15:themeFamily xmlns="" xmlns:thm15="http://schemas.microsoft.com/office/thememl/2012/main" name="Office Theme" id="{62F939B6-93AF-4DB8-9C6B-D6C7DFDC589F}" vid="{4A3C46E8-61CC-4603-A589-7422A47A8E4A}"/>
     </a:ext>
   </a:extLst>
 </a:theme>

</xml_diff>

<commit_message>
updates to functionality for trainer and coach, addition of referee
</commit_message>
<xml_diff>
--- a/documentation/IdeationReport-MatchAware.docx
+++ b/documentation/IdeationReport-MatchAware.docx
@@ -166,6 +166,343 @@
       <w:r>
         <w:t>Approve access requests.</w:t>
       </w:r>
+    </w:p>
+    <w:p>
+      <w:pPr>
+        <w:pStyle w:val="ListParagraph"/>
+        <w:numPr>
+          <w:ilvl w:val="1"/>
+          <w:numId w:val="1"/>
+        </w:numPr>
+      </w:pPr>
+      <w:r>
+        <w:t>Full access to all other administration roles.</w:t>
+      </w:r>
+    </w:p>
+    <w:p>
+      <w:pPr>
+        <w:pStyle w:val="ListParagraph"/>
+        <w:numPr>
+          <w:ilvl w:val="0"/>
+          <w:numId w:val="1"/>
+        </w:numPr>
+      </w:pPr>
+      <w:r>
+        <w:rPr>
+          <w:b/>
+        </w:rPr>
+        <w:t>Field Administrator Interface</w:t>
+      </w:r>
+      <w:r>
+        <w:t xml:space="preserve"> </w:t>
+      </w:r>
+    </w:p>
+    <w:p>
+      <w:pPr>
+        <w:pStyle w:val="ListParagraph"/>
+        <w:numPr>
+          <w:ilvl w:val="1"/>
+          <w:numId w:val="1"/>
+        </w:numPr>
+      </w:pPr>
+      <w:r>
+        <w:t>provides functionality to add or import teams, coaches, leagues, training organizations, fields, and facilities.</w:t>
+      </w:r>
+    </w:p>
+    <w:p>
+      <w:pPr>
+        <w:pStyle w:val="ListParagraph"/>
+        <w:numPr>
+          <w:ilvl w:val="1"/>
+          <w:numId w:val="1"/>
+        </w:numPr>
+      </w:pPr>
+      <w:r>
+        <w:t>setup for default game types, durations</w:t>
+      </w:r>
+      <w:r>
+        <w:t>, league rescheduling ti</w:t>
+      </w:r>
+      <w:r>
+        <w:t>melines, field criteria (lights/ hours of operation/</w:t>
+      </w:r>
+      <w:r>
+        <w:t>field dimensions)</w:t>
+      </w:r>
+    </w:p>
+    <w:p>
+      <w:pPr>
+        <w:pStyle w:val="ListParagraph"/>
+        <w:numPr>
+          <w:ilvl w:val="1"/>
+          <w:numId w:val="1"/>
+        </w:numPr>
+      </w:pPr>
+      <w:r>
+        <w:t>add</w:t>
+      </w:r>
+      <w:r>
+        <w:t>/</w:t>
+      </w:r>
+      <w:r>
+        <w:t>import games</w:t>
+      </w:r>
+      <w:r>
+        <w:t>, assign fields and times</w:t>
+      </w:r>
+      <w:r>
+        <w:t>, in an easy to understand visual display.</w:t>
+      </w:r>
+    </w:p>
+    <w:p>
+      <w:pPr>
+        <w:pStyle w:val="ListParagraph"/>
+        <w:numPr>
+          <w:ilvl w:val="1"/>
+          <w:numId w:val="1"/>
+        </w:numPr>
+      </w:pPr>
+      <w:r>
+        <w:t>automatic notification to</w:t>
+      </w:r>
+      <w:r>
+        <w:t xml:space="preserve"> referee coordinator to assign game officials to scheduled games.</w:t>
+      </w:r>
+    </w:p>
+    <w:p>
+      <w:pPr>
+        <w:pStyle w:val="ListParagraph"/>
+        <w:numPr>
+          <w:ilvl w:val="1"/>
+          <w:numId w:val="1"/>
+        </w:numPr>
+      </w:pPr>
+      <w:r>
+        <w:t>handle notifications of game change requests</w:t>
+      </w:r>
+      <w:r>
+        <w:t>.</w:t>
+      </w:r>
+    </w:p>
+    <w:p>
+      <w:pPr>
+        <w:pStyle w:val="ListParagraph"/>
+        <w:numPr>
+          <w:ilvl w:val="1"/>
+          <w:numId w:val="1"/>
+        </w:numPr>
+      </w:pPr>
+      <w:r>
+        <w:lastRenderedPageBreak/>
+        <w:t>close fields for weather conditions or other reasons, initiating automatic notifications to teams affected and referee coordinator.</w:t>
+      </w:r>
+    </w:p>
+    <w:p>
+      <w:pPr>
+        <w:pStyle w:val="ListParagraph"/>
+        <w:numPr>
+          <w:ilvl w:val="0"/>
+          <w:numId w:val="1"/>
+        </w:numPr>
+        <w:rPr>
+          <w:b/>
+        </w:rPr>
+      </w:pPr>
+      <w:r>
+        <w:rPr>
+          <w:b/>
+        </w:rPr>
+        <w:t>Referee Coordinator Interface</w:t>
+      </w:r>
+    </w:p>
+    <w:p>
+      <w:pPr>
+        <w:pStyle w:val="ListParagraph"/>
+        <w:numPr>
+          <w:ilvl w:val="1"/>
+          <w:numId w:val="1"/>
+        </w:numPr>
+      </w:pPr>
+      <w:r>
+        <w:t>add or import referees</w:t>
+      </w:r>
+    </w:p>
+    <w:p>
+      <w:pPr>
+        <w:pStyle w:val="ListParagraph"/>
+        <w:numPr>
+          <w:ilvl w:val="1"/>
+          <w:numId w:val="1"/>
+        </w:numPr>
+      </w:pPr>
+      <w:r>
+        <w:t>receive notification of scheduled games and apply referees to games, initiating automatic notifications to selected referees and field administrator.</w:t>
+      </w:r>
+    </w:p>
+    <w:p>
+      <w:pPr>
+        <w:pStyle w:val="ListParagraph"/>
+        <w:numPr>
+          <w:ilvl w:val="1"/>
+          <w:numId w:val="1"/>
+        </w:numPr>
+      </w:pPr>
+      <w:r>
+        <w:t>submit game change request to field administrator (referees cannot cover game at that field)</w:t>
+      </w:r>
+    </w:p>
+    <w:p>
+      <w:pPr>
+        <w:pStyle w:val="ListParagraph"/>
+        <w:numPr>
+          <w:ilvl w:val="1"/>
+          <w:numId w:val="1"/>
+        </w:numPr>
+      </w:pPr>
+      <w:r>
+        <w:t xml:space="preserve">receive notification of, and review any assignment collisions (i.e., assignment of same referee in back to back games at different facility locations </w:t>
+      </w:r>
+      <w:r>
+        <w:t xml:space="preserve">that </w:t>
+      </w:r>
+      <w:r>
+        <w:t>does not provide suitable travel time)</w:t>
+      </w:r>
+    </w:p>
+    <w:p>
+      <w:pPr>
+        <w:pStyle w:val="ListParagraph"/>
+        <w:numPr>
+          <w:ilvl w:val="0"/>
+          <w:numId w:val="1"/>
+        </w:numPr>
+      </w:pPr>
+      <w:r>
+        <w:rPr>
+          <w:b/>
+        </w:rPr>
+        <w:t>Training Administrator</w:t>
+      </w:r>
+    </w:p>
+    <w:p>
+      <w:pPr>
+        <w:pStyle w:val="ListParagraph"/>
+        <w:numPr>
+          <w:ilvl w:val="1"/>
+          <w:numId w:val="1"/>
+        </w:numPr>
+      </w:pPr>
+      <w:r>
+        <w:t>request field slots</w:t>
+      </w:r>
+    </w:p>
+    <w:p>
+      <w:pPr>
+        <w:pStyle w:val="ListParagraph"/>
+        <w:numPr>
+          <w:ilvl w:val="1"/>
+          <w:numId w:val="1"/>
+        </w:numPr>
+      </w:pPr>
+      <w:r>
+        <w:t>receive notification that slots have been accepted</w:t>
+      </w:r>
+    </w:p>
+    <w:p>
+      <w:pPr>
+        <w:pStyle w:val="ListParagraph"/>
+        <w:numPr>
+          <w:ilvl w:val="1"/>
+          <w:numId w:val="1"/>
+        </w:numPr>
+      </w:pPr>
+      <w:r>
+        <w:t>assign individual trainers and teams to given time slots</w:t>
+      </w:r>
+    </w:p>
+    <w:p>
+      <w:pPr>
+        <w:pStyle w:val="ListParagraph"/>
+        <w:numPr>
+          <w:ilvl w:val="0"/>
+          <w:numId w:val="1"/>
+        </w:numPr>
+      </w:pPr>
+      <w:r>
+        <w:rPr>
+          <w:b/>
+        </w:rPr>
+        <w:t>Coach</w:t>
+      </w:r>
+    </w:p>
+    <w:p>
+      <w:pPr>
+        <w:pStyle w:val="ListParagraph"/>
+        <w:numPr>
+          <w:ilvl w:val="1"/>
+          <w:numId w:val="1"/>
+        </w:numPr>
+      </w:pPr>
+      <w:r>
+        <w:t>request practice field slots</w:t>
+      </w:r>
+    </w:p>
+    <w:p>
+      <w:pPr>
+        <w:pStyle w:val="ListParagraph"/>
+        <w:numPr>
+          <w:ilvl w:val="1"/>
+          <w:numId w:val="1"/>
+        </w:numPr>
+      </w:pPr>
+      <w:r>
+        <w:t>view game and training schedule</w:t>
+      </w:r>
+    </w:p>
+    <w:p>
+      <w:pPr>
+        <w:pStyle w:val="ListParagraph"/>
+        <w:numPr>
+          <w:ilvl w:val="1"/>
+          <w:numId w:val="1"/>
+        </w:numPr>
+      </w:pPr>
+      <w:r>
+        <w:t xml:space="preserve">view the overall field schedule and submit three (configurable) dates/times for game change requests (either </w:t>
+      </w:r>
+      <w:r>
+        <w:t>because of</w:t>
+      </w:r>
+      <w:r>
+        <w:t xml:space="preserve"> a weather cancellation or other field closure)</w:t>
+      </w:r>
+    </w:p>
+    <w:p>
+      <w:pPr>
+        <w:pStyle w:val="ListParagraph"/>
+        <w:numPr>
+          <w:ilvl w:val="1"/>
+          <w:numId w:val="1"/>
+        </w:numPr>
+      </w:pPr>
+      <w:r>
+        <w:t>receive notifications of rescheduled events</w:t>
+      </w:r>
+    </w:p>
+    <w:p>
+      <w:pPr>
+        <w:pStyle w:val="ListParagraph"/>
+        <w:numPr>
+          <w:ilvl w:val="1"/>
+          <w:numId w:val="1"/>
+        </w:numPr>
+      </w:pPr>
+      <w:r>
+        <w:t>add/import team roster</w:t>
+      </w:r>
+      <w:r>
+        <w:tab/>
+      </w:r>
       <w:bookmarkStart w:id="0" w:name="_GoBack"/>
       <w:bookmarkEnd w:id="0"/>
     </w:p>
@@ -178,7 +515,7 @@
         </w:numPr>
       </w:pPr>
       <w:r>
-        <w:t>Full access to all other administration roles.</w:t>
+        <w:t>message event participants</w:t>
       </w:r>
     </w:p>
     <w:p>
@@ -188,115 +525,75 @@
           <w:ilvl w:val="0"/>
           <w:numId w:val="1"/>
         </w:numPr>
-      </w:pPr>
-      <w:r>
-        <w:rPr>
-          <w:b/>
-        </w:rPr>
-        <w:t>Field Administrator Interface</w:t>
-      </w:r>
-      <w:r>
-        <w:t xml:space="preserve"> </w:t>
-      </w:r>
-    </w:p>
-    <w:p>
-      <w:pPr>
-        <w:pStyle w:val="ListParagraph"/>
-        <w:numPr>
-          <w:ilvl w:val="1"/>
-          <w:numId w:val="1"/>
-        </w:numPr>
-      </w:pPr>
-      <w:r>
-        <w:t>provides functionality to add or import teams, coaches, leagues, training organizations, fields, and facilities.</w:t>
-      </w:r>
-    </w:p>
-    <w:p>
-      <w:pPr>
-        <w:pStyle w:val="ListParagraph"/>
-        <w:numPr>
-          <w:ilvl w:val="1"/>
-          <w:numId w:val="1"/>
-        </w:numPr>
-      </w:pPr>
-      <w:r>
-        <w:t>setup for default game types, durations</w:t>
-      </w:r>
-      <w:r>
-        <w:t>, league rescheduling ti</w:t>
-      </w:r>
-      <w:r>
-        <w:t>melines, field criteria (lights/ hours of operation/</w:t>
-      </w:r>
-      <w:r>
-        <w:t>field dimensions)</w:t>
-      </w:r>
-    </w:p>
-    <w:p>
-      <w:pPr>
-        <w:pStyle w:val="ListParagraph"/>
-        <w:numPr>
-          <w:ilvl w:val="1"/>
-          <w:numId w:val="1"/>
-        </w:numPr>
-      </w:pPr>
-      <w:r>
-        <w:t>add</w:t>
-      </w:r>
-      <w:r>
-        <w:t>/</w:t>
-      </w:r>
-      <w:r>
-        <w:t>import games</w:t>
-      </w:r>
-      <w:r>
-        <w:t>, assign fields and times</w:t>
-      </w:r>
-      <w:r>
-        <w:t>, in an easy to understand visual display.</w:t>
-      </w:r>
-    </w:p>
-    <w:p>
-      <w:pPr>
-        <w:pStyle w:val="ListParagraph"/>
-        <w:numPr>
-          <w:ilvl w:val="1"/>
-          <w:numId w:val="1"/>
-        </w:numPr>
-      </w:pPr>
-      <w:r>
-        <w:t>automatic notification to</w:t>
-      </w:r>
-      <w:r>
-        <w:t xml:space="preserve"> referee coordinator to assign game officials to scheduled games.</w:t>
-      </w:r>
-    </w:p>
-    <w:p>
-      <w:pPr>
-        <w:pStyle w:val="ListParagraph"/>
-        <w:numPr>
-          <w:ilvl w:val="1"/>
-          <w:numId w:val="1"/>
-        </w:numPr>
-      </w:pPr>
-      <w:r>
-        <w:t>handle notifications of game change requests</w:t>
-      </w:r>
-      <w:r>
-        <w:t>.</w:t>
-      </w:r>
-    </w:p>
-    <w:p>
-      <w:pPr>
-        <w:pStyle w:val="ListParagraph"/>
-        <w:numPr>
-          <w:ilvl w:val="1"/>
-          <w:numId w:val="1"/>
-        </w:numPr>
-      </w:pPr>
-      <w:r>
-        <w:lastRenderedPageBreak/>
-        <w:t>close fields for weather conditions or other reasons, initiating automatic notifications to teams affected and referee coordinator.</w:t>
+        <w:rPr>
+          <w:b/>
+        </w:rPr>
+      </w:pPr>
+      <w:r>
+        <w:rPr>
+          <w:b/>
+        </w:rPr>
+        <w:t>Trainer</w:t>
+      </w:r>
+    </w:p>
+    <w:p>
+      <w:pPr>
+        <w:pStyle w:val="ListParagraph"/>
+        <w:numPr>
+          <w:ilvl w:val="1"/>
+          <w:numId w:val="1"/>
+        </w:numPr>
+        <w:rPr>
+          <w:b/>
+        </w:rPr>
+      </w:pPr>
+      <w:r>
+        <w:t>view training schedule</w:t>
+      </w:r>
+    </w:p>
+    <w:p>
+      <w:pPr>
+        <w:pStyle w:val="ListParagraph"/>
+        <w:numPr>
+          <w:ilvl w:val="1"/>
+          <w:numId w:val="1"/>
+        </w:numPr>
+        <w:rPr>
+          <w:b/>
+        </w:rPr>
+      </w:pPr>
+      <w:r>
+        <w:t>receive notifications of training field cancellations or time/location changes</w:t>
+      </w:r>
+    </w:p>
+    <w:p>
+      <w:pPr>
+        <w:pStyle w:val="ListParagraph"/>
+        <w:numPr>
+          <w:ilvl w:val="1"/>
+          <w:numId w:val="1"/>
+        </w:numPr>
+        <w:rPr>
+          <w:b/>
+        </w:rPr>
+      </w:pPr>
+      <w:r>
+        <w:t>send change requests</w:t>
+      </w:r>
+    </w:p>
+    <w:p>
+      <w:pPr>
+        <w:pStyle w:val="ListParagraph"/>
+        <w:numPr>
+          <w:ilvl w:val="1"/>
+          <w:numId w:val="1"/>
+        </w:numPr>
+        <w:rPr>
+          <w:b/>
+        </w:rPr>
+      </w:pPr>
+      <w:r>
+        <w:t>message event participants</w:t>
       </w:r>
     </w:p>
     <w:p>
@@ -314,244 +611,43 @@
         <w:rPr>
           <w:b/>
         </w:rPr>
-        <w:t>Referee Coordinator Interface</w:t>
-      </w:r>
-    </w:p>
-    <w:p>
-      <w:pPr>
-        <w:pStyle w:val="ListParagraph"/>
-        <w:numPr>
-          <w:ilvl w:val="1"/>
-          <w:numId w:val="1"/>
-        </w:numPr>
-      </w:pPr>
-      <w:r>
-        <w:t>add or import referees</w:t>
-      </w:r>
-    </w:p>
-    <w:p>
-      <w:pPr>
-        <w:pStyle w:val="ListParagraph"/>
-        <w:numPr>
-          <w:ilvl w:val="1"/>
-          <w:numId w:val="1"/>
-        </w:numPr>
-      </w:pPr>
-      <w:r>
-        <w:t>receive notification of scheduled games and apply referees to games, initiating automatic notifications to selected referees and field administrator.</w:t>
-      </w:r>
-    </w:p>
-    <w:p>
-      <w:pPr>
-        <w:pStyle w:val="ListParagraph"/>
-        <w:numPr>
-          <w:ilvl w:val="1"/>
-          <w:numId w:val="1"/>
-        </w:numPr>
-      </w:pPr>
-      <w:r>
-        <w:t>submit game change request to field administrator (referees cannot cover game at that field)</w:t>
-      </w:r>
-    </w:p>
-    <w:p>
-      <w:pPr>
-        <w:pStyle w:val="ListParagraph"/>
-        <w:numPr>
-          <w:ilvl w:val="1"/>
-          <w:numId w:val="1"/>
-        </w:numPr>
-      </w:pPr>
-      <w:r>
-        <w:t xml:space="preserve">receive notification of, and review any assignment collisions (i.e., assignment of same referee in back to back games at different facility locations </w:t>
-      </w:r>
-      <w:r>
-        <w:t xml:space="preserve">that </w:t>
-      </w:r>
-      <w:r>
-        <w:t>does not provide suitable travel time)</w:t>
-      </w:r>
-    </w:p>
-    <w:p>
-      <w:pPr>
-        <w:pStyle w:val="ListParagraph"/>
-        <w:numPr>
-          <w:ilvl w:val="0"/>
-          <w:numId w:val="1"/>
-        </w:numPr>
-      </w:pPr>
-      <w:r>
-        <w:rPr>
-          <w:b/>
-        </w:rPr>
-        <w:t>Training Administrator</w:t>
-      </w:r>
-    </w:p>
-    <w:p>
-      <w:pPr>
-        <w:pStyle w:val="ListParagraph"/>
-        <w:numPr>
-          <w:ilvl w:val="1"/>
-          <w:numId w:val="1"/>
-        </w:numPr>
-      </w:pPr>
-      <w:r>
-        <w:t>request field slots</w:t>
-      </w:r>
-    </w:p>
-    <w:p>
-      <w:pPr>
-        <w:pStyle w:val="ListParagraph"/>
-        <w:numPr>
-          <w:ilvl w:val="1"/>
-          <w:numId w:val="1"/>
-        </w:numPr>
-      </w:pPr>
-      <w:r>
-        <w:t>receive notification that slots have been accepted</w:t>
-      </w:r>
-    </w:p>
-    <w:p>
-      <w:pPr>
-        <w:pStyle w:val="ListParagraph"/>
-        <w:numPr>
-          <w:ilvl w:val="1"/>
-          <w:numId w:val="1"/>
-        </w:numPr>
-      </w:pPr>
-      <w:r>
-        <w:t>assign individual trainers and teams to given time slots</w:t>
-      </w:r>
-    </w:p>
-    <w:p>
-      <w:pPr>
-        <w:pStyle w:val="ListParagraph"/>
-        <w:numPr>
-          <w:ilvl w:val="0"/>
-          <w:numId w:val="1"/>
-        </w:numPr>
-      </w:pPr>
-      <w:r>
-        <w:rPr>
-          <w:b/>
-        </w:rPr>
-        <w:t>Coach</w:t>
-      </w:r>
-    </w:p>
-    <w:p>
-      <w:pPr>
-        <w:pStyle w:val="ListParagraph"/>
-        <w:numPr>
-          <w:ilvl w:val="1"/>
-          <w:numId w:val="1"/>
-        </w:numPr>
-      </w:pPr>
-      <w:r>
-        <w:t>request practice field slots</w:t>
-      </w:r>
-    </w:p>
-    <w:p>
-      <w:pPr>
-        <w:pStyle w:val="ListParagraph"/>
-        <w:numPr>
-          <w:ilvl w:val="1"/>
-          <w:numId w:val="1"/>
-        </w:numPr>
-      </w:pPr>
-      <w:r>
-        <w:t>view game and training schedule</w:t>
-      </w:r>
-    </w:p>
-    <w:p>
-      <w:pPr>
-        <w:pStyle w:val="ListParagraph"/>
-        <w:numPr>
-          <w:ilvl w:val="1"/>
-          <w:numId w:val="1"/>
-        </w:numPr>
-      </w:pPr>
-      <w:r>
-        <w:t xml:space="preserve">view the overall field schedule and submit three (configurable) dates/times for game change requests (either </w:t>
-      </w:r>
-      <w:r>
-        <w:t>because of</w:t>
-      </w:r>
-      <w:r>
-        <w:t xml:space="preserve"> a weather cancellation or other field closure)</w:t>
-      </w:r>
-    </w:p>
-    <w:p>
-      <w:pPr>
-        <w:pStyle w:val="ListParagraph"/>
-        <w:numPr>
-          <w:ilvl w:val="1"/>
-          <w:numId w:val="1"/>
-        </w:numPr>
-      </w:pPr>
-      <w:r>
-        <w:t>receive notifications of rescheduled events</w:t>
-      </w:r>
-    </w:p>
-    <w:p>
-      <w:pPr>
-        <w:pStyle w:val="ListParagraph"/>
-        <w:numPr>
-          <w:ilvl w:val="1"/>
-          <w:numId w:val="1"/>
-        </w:numPr>
-      </w:pPr>
-      <w:r>
-        <w:t>add/import team roster</w:t>
-      </w:r>
-      <w:r>
-        <w:tab/>
-      </w:r>
-    </w:p>
-    <w:p>
-      <w:pPr>
-        <w:pStyle w:val="ListParagraph"/>
-        <w:numPr>
-          <w:ilvl w:val="0"/>
-          <w:numId w:val="1"/>
-        </w:numPr>
-        <w:rPr>
-          <w:b/>
-        </w:rPr>
-      </w:pPr>
-      <w:r>
-        <w:rPr>
-          <w:b/>
-        </w:rPr>
-        <w:t>Trainer</w:t>
-      </w:r>
-    </w:p>
-    <w:p>
-      <w:pPr>
-        <w:pStyle w:val="ListParagraph"/>
-        <w:numPr>
-          <w:ilvl w:val="1"/>
-          <w:numId w:val="1"/>
-        </w:numPr>
-        <w:rPr>
-          <w:b/>
-        </w:rPr>
-      </w:pPr>
-      <w:r>
-        <w:t>view training schedule</w:t>
-      </w:r>
-    </w:p>
-    <w:p>
-      <w:pPr>
-        <w:pStyle w:val="ListParagraph"/>
-        <w:numPr>
-          <w:ilvl w:val="1"/>
-          <w:numId w:val="1"/>
-        </w:numPr>
-        <w:rPr>
-          <w:b/>
-        </w:rPr>
-      </w:pPr>
-      <w:r>
-        <w:t>receive notifications of training field cancellations or time/location changes</w:t>
+        <w:t>Referee</w:t>
+      </w:r>
+    </w:p>
+    <w:p>
+      <w:pPr>
+        <w:pStyle w:val="ListParagraph"/>
+        <w:numPr>
+          <w:ilvl w:val="1"/>
+          <w:numId w:val="1"/>
+        </w:numPr>
+      </w:pPr>
+      <w:r>
+        <w:t>view game schedule</w:t>
+      </w:r>
+    </w:p>
+    <w:p>
+      <w:pPr>
+        <w:pStyle w:val="ListParagraph"/>
+        <w:numPr>
+          <w:ilvl w:val="1"/>
+          <w:numId w:val="1"/>
+        </w:numPr>
+      </w:pPr>
+      <w:r>
+        <w:t>accept game assignments</w:t>
+      </w:r>
+    </w:p>
+    <w:p>
+      <w:pPr>
+        <w:pStyle w:val="ListParagraph"/>
+        <w:numPr>
+          <w:ilvl w:val="1"/>
+          <w:numId w:val="1"/>
+        </w:numPr>
+      </w:pPr>
+      <w:r>
+        <w:t>send change requests</w:t>
       </w:r>
     </w:p>
     <w:p>
@@ -636,7 +732,11 @@
         <w:t xml:space="preserve"> – primarily utilized as a team management and communication tool, TeamSnap also offers a paid product that offers club game scheduling, but </w:t>
       </w:r>
       <w:r>
-        <w:t>it does not provide interactive game change requesting from coach back to field scheduler. Also, TeamSnap does not provide interface with Referee scheduler.</w:t>
+        <w:t xml:space="preserve">it does not provide interactive game </w:t>
+      </w:r>
+      <w:r>
+        <w:lastRenderedPageBreak/>
+        <w:t>change requesting from coach back to field scheduler. Also, TeamSnap does not provide interface with Referee scheduler.</w:t>
       </w:r>
     </w:p>
     <w:p>
@@ -696,7 +796,6 @@
           <w:b/>
           <w:u w:val="single"/>
         </w:rPr>
-        <w:lastRenderedPageBreak/>
         <w:t>Thapos</w:t>
       </w:r>
       <w:r>
@@ -1866,7 +1965,7 @@
   <a:extraClrSchemeLst/>
   <a:extLst>
     <a:ext uri="{05A4C25C-085E-4340-85A3-A5531E510DB2}">
-      <thm15:themeFamily xmlns="" xmlns:thm15="http://schemas.microsoft.com/office/thememl/2012/main" name="Office Theme" id="{62F939B6-93AF-4DB8-9C6B-D6C7DFDC589F}" vid="{4A3C46E8-61CC-4603-A589-7422A47A8E4A}"/>
+      <thm15:themeFamily xmlns:thm15="http://schemas.microsoft.com/office/thememl/2012/main" xmlns="" name="Office Theme" id="{62F939B6-93AF-4DB8-9C6B-D6C7DFDC589F}" vid="{4A3C46E8-61CC-4603-A589-7422A47A8E4A}"/>
     </a:ext>
   </a:extLst>
 </a:theme>

</xml_diff>